<commit_message>
Tabla de Requerimientos Completa y Ordenada
</commit_message>
<xml_diff>
--- a/Documentacion/PROYECTO ESTUDIO JURIDICO.docx
+++ b/Documentacion/PROYECTO ESTUDIO JURIDICO.docx
@@ -2368,6 +2368,7 @@
         </w:rPr>
       </w:pPr>
       <w:bookmarkStart w:id="20" w:name="_Toc392552498"/>
+      <w:proofErr w:type="spellStart"/>
       <w:r>
         <w:rPr>
           <w:rFonts w:ascii="Arial" w:hAnsi="Arial" w:cs="Arial"/>
@@ -2396,6 +2397,7 @@
         </w:rPr>
         <w:t>QL</w:t>
       </w:r>
+      <w:proofErr w:type="spellEnd"/>
       <w:r>
         <w:rPr>
           <w:rFonts w:ascii="Arial" w:hAnsi="Arial" w:cs="Arial"/>
@@ -2925,7 +2927,7 @@
           </w:tcPr>
           <w:p>
             <w:r>
-              <w:t>REGISTRAR PERSONA</w:t>
+              <w:t>LOGIN</w:t>
             </w:r>
           </w:p>
         </w:tc>
@@ -2951,7 +2953,7 @@
           </w:tcPr>
           <w:p>
             <w:r>
-              <w:t>REGISTRAR USER</w:t>
+              <w:t>REGISTRAR SECRETARIA</w:t>
             </w:r>
           </w:p>
         </w:tc>
@@ -2964,7 +2966,62 @@
               <w:cnfStyle w:val="000000000000"/>
             </w:pPr>
             <w:r>
-              <w:t>ADMIN-ABG-SECRE</w:t>
+              <w:t>ADMINISTRADOR-ABOGADO</w:t>
+            </w:r>
+          </w:p>
+        </w:tc>
+      </w:tr>
+      <w:tr>
+        <w:trPr>
+          <w:cnfStyle w:val="000000100000"/>
+        </w:trPr>
+        <w:tc>
+          <w:tcPr>
+            <w:cnfStyle w:val="001000000000"/>
+            <w:tcW w:w="5070" w:type="dxa"/>
+          </w:tcPr>
+          <w:p>
+            <w:r>
+              <w:t>REGISTRAR ABOGADO</w:t>
+            </w:r>
+          </w:p>
+        </w:tc>
+        <w:tc>
+          <w:tcPr>
+            <w:tcW w:w="3908" w:type="dxa"/>
+          </w:tcPr>
+          <w:p>
+            <w:pPr>
+              <w:cnfStyle w:val="000000100000"/>
+            </w:pPr>
+            <w:r>
+              <w:t>ADMINISTRADOR-ABOGADO</w:t>
+            </w:r>
+          </w:p>
+        </w:tc>
+      </w:tr>
+      <w:tr>
+        <w:tc>
+          <w:tcPr>
+            <w:cnfStyle w:val="001000000000"/>
+            <w:tcW w:w="5070" w:type="dxa"/>
+          </w:tcPr>
+          <w:p>
+            <w:r>
+              <w:t>REGISTRAR TITULO</w:t>
+            </w:r>
+          </w:p>
+        </w:tc>
+        <w:tc>
+          <w:tcPr>
+            <w:tcW w:w="3908" w:type="dxa"/>
+          </w:tcPr>
+          <w:p>
+            <w:pPr>
+              <w:cnfStyle w:val="000000000000"/>
+            </w:pPr>
+            <w:r>
+              <w:t>USERS</w:t>
             </w:r>
           </w:p>
         </w:tc>
@@ -3006,7 +3063,7 @@
           </w:tcPr>
           <w:p>
             <w:r>
-              <w:t>REGISTRAR TIPO_DOC</w:t>
+              <w:t>REGISTRAR PERSONA</w:t>
             </w:r>
           </w:p>
         </w:tc>
@@ -3019,7 +3076,7 @@
               <w:cnfStyle w:val="000000000000"/>
             </w:pPr>
             <w:r>
-              <w:t>SECRE-ABG</w:t>
+              <w:t>USERS</w:t>
             </w:r>
           </w:p>
         </w:tc>
@@ -3028,32 +3085,6 @@
         <w:trPr>
           <w:cnfStyle w:val="000000100000"/>
         </w:trPr>
-        <w:tc>
-          <w:tcPr>
-            <w:cnfStyle w:val="001000000000"/>
-            <w:tcW w:w="5070" w:type="dxa"/>
-          </w:tcPr>
-          <w:p>
-            <w:r>
-              <w:t>REGISTRAR DOC</w:t>
-            </w:r>
-          </w:p>
-        </w:tc>
-        <w:tc>
-          <w:tcPr>
-            <w:tcW w:w="3908" w:type="dxa"/>
-          </w:tcPr>
-          <w:p>
-            <w:pPr>
-              <w:cnfStyle w:val="000000100000"/>
-            </w:pPr>
-            <w:r>
-              <w:t>SECRE-ABG</w:t>
-            </w:r>
-          </w:p>
-        </w:tc>
-      </w:tr>
-      <w:tr>
         <w:tc>
           <w:tcPr>
             <w:cnfStyle w:val="001000000000"/>
@@ -3071,10 +3102,36 @@
           </w:tcPr>
           <w:p>
             <w:pPr>
+              <w:cnfStyle w:val="000000100000"/>
+            </w:pPr>
+            <w:r>
+              <w:t>ABOGADO</w:t>
+            </w:r>
+          </w:p>
+        </w:tc>
+      </w:tr>
+      <w:tr>
+        <w:tc>
+          <w:tcPr>
+            <w:cnfStyle w:val="001000000000"/>
+            <w:tcW w:w="5070" w:type="dxa"/>
+          </w:tcPr>
+          <w:p>
+            <w:r>
+              <w:t>REGISTRAR ARANCEL</w:t>
+            </w:r>
+          </w:p>
+        </w:tc>
+        <w:tc>
+          <w:tcPr>
+            <w:tcW w:w="3908" w:type="dxa"/>
+          </w:tcPr>
+          <w:p>
+            <w:pPr>
               <w:cnfStyle w:val="000000000000"/>
             </w:pPr>
             <w:r>
-              <w:t>ABG</w:t>
+              <w:t>ABOGADO</w:t>
             </w:r>
           </w:p>
         </w:tc>
@@ -3090,7 +3147,7 @@
           </w:tcPr>
           <w:p>
             <w:r>
-              <w:t>REGISTRAR DOC_EM</w:t>
+              <w:t>REGISTRAR DOCUMENTO EMITIDO</w:t>
             </w:r>
           </w:p>
         </w:tc>
@@ -3103,7 +3160,7 @@
               <w:cnfStyle w:val="000000100000"/>
             </w:pPr>
             <w:r>
-              <w:t>SECRE-ABG</w:t>
+              <w:t>ABOGADO</w:t>
             </w:r>
           </w:p>
         </w:tc>
@@ -3116,7 +3173,7 @@
           </w:tcPr>
           <w:p>
             <w:r>
-              <w:t>REGISTRAR TITULO</w:t>
+              <w:t>REGISTRAR CASO</w:t>
             </w:r>
           </w:p>
         </w:tc>
@@ -3128,6 +3185,9 @@
             <w:pPr>
               <w:cnfStyle w:val="000000000000"/>
             </w:pPr>
+            <w:r>
+              <w:t>ABOGADO</w:t>
+            </w:r>
           </w:p>
         </w:tc>
       </w:tr>
@@ -3140,7 +3200,11 @@
             <w:cnfStyle w:val="001000000000"/>
             <w:tcW w:w="5070" w:type="dxa"/>
           </w:tcPr>
-          <w:p/>
+          <w:p>
+            <w:r>
+              <w:t>REGISTRAR TIPO DOCUMENTO</w:t>
+            </w:r>
+          </w:p>
         </w:tc>
         <w:tc>
           <w:tcPr>
@@ -3150,6 +3214,9 @@
             <w:pPr>
               <w:cnfStyle w:val="000000100000"/>
             </w:pPr>
+            <w:r>
+              <w:t>ABOGADO-SECRETARIA</w:t>
+            </w:r>
           </w:p>
         </w:tc>
       </w:tr>
@@ -3159,7 +3226,17 @@
             <w:cnfStyle w:val="001000000000"/>
             <w:tcW w:w="5070" w:type="dxa"/>
           </w:tcPr>
-          <w:p/>
+          <w:p>
+            <w:r>
+              <w:t>REGISTRAR DOCUMEN</w:t>
+            </w:r>
+            <w:r>
+              <w:t>T</w:t>
+            </w:r>
+            <w:r>
+              <w:t>O</w:t>
+            </w:r>
+          </w:p>
         </w:tc>
         <w:tc>
           <w:tcPr>
@@ -3169,6 +3246,9 @@
             <w:pPr>
               <w:cnfStyle w:val="000000000000"/>
             </w:pPr>
+            <w:r>
+              <w:t>ABOGADO-SECRETARIA</w:t>
+            </w:r>
           </w:p>
         </w:tc>
       </w:tr>
@@ -3181,7 +3261,11 @@
             <w:cnfStyle w:val="001000000000"/>
             <w:tcW w:w="5070" w:type="dxa"/>
           </w:tcPr>
-          <w:p/>
+          <w:p>
+            <w:r>
+              <w:t>REGISTRAR AUTORIDAD</w:t>
+            </w:r>
+          </w:p>
         </w:tc>
         <w:tc>
           <w:tcPr>
@@ -3191,6 +3275,9 @@
             <w:pPr>
               <w:cnfStyle w:val="000000100000"/>
             </w:pPr>
+            <w:r>
+              <w:t>ABOGADO-SECRETARIA</w:t>
+            </w:r>
           </w:p>
         </w:tc>
       </w:tr>
@@ -3200,7 +3287,11 @@
             <w:cnfStyle w:val="001000000000"/>
             <w:tcW w:w="5070" w:type="dxa"/>
           </w:tcPr>
-          <w:p/>
+          <w:p>
+            <w:r>
+              <w:t>REGISTRAR CARGO</w:t>
+            </w:r>
+          </w:p>
         </w:tc>
         <w:tc>
           <w:tcPr>
@@ -3210,6 +3301,9 @@
             <w:pPr>
               <w:cnfStyle w:val="000000000000"/>
             </w:pPr>
+            <w:r>
+              <w:t>ABOGADO-SECRETARIA</w:t>
+            </w:r>
           </w:p>
         </w:tc>
       </w:tr>
@@ -3222,7 +3316,11 @@
             <w:cnfStyle w:val="001000000000"/>
             <w:tcW w:w="5070" w:type="dxa"/>
           </w:tcPr>
-          <w:p/>
+          <w:p>
+            <w:r>
+              <w:t>REGISTRAR CITA</w:t>
+            </w:r>
+          </w:p>
         </w:tc>
         <w:tc>
           <w:tcPr>
@@ -3232,6 +3330,9 @@
             <w:pPr>
               <w:cnfStyle w:val="000000100000"/>
             </w:pPr>
+            <w:r>
+              <w:t>SECRETARIA</w:t>
+            </w:r>
           </w:p>
         </w:tc>
       </w:tr>
@@ -3241,7 +3342,11 @@
             <w:cnfStyle w:val="001000000000"/>
             <w:tcW w:w="5070" w:type="dxa"/>
           </w:tcPr>
-          <w:p/>
+          <w:p>
+            <w:r>
+              <w:t>REGISTRAR ADMINISTRADOR</w:t>
+            </w:r>
+          </w:p>
         </w:tc>
         <w:tc>
           <w:tcPr>
@@ -3251,6 +3356,67 @@
             <w:pPr>
               <w:cnfStyle w:val="000000000000"/>
             </w:pPr>
+            <w:r>
+              <w:t>ADMINISTRADOR</w:t>
+            </w:r>
+          </w:p>
+        </w:tc>
+      </w:tr>
+      <w:tr>
+        <w:trPr>
+          <w:cnfStyle w:val="000000100000"/>
+        </w:trPr>
+        <w:tc>
+          <w:tcPr>
+            <w:cnfStyle w:val="001000000000"/>
+            <w:tcW w:w="5070" w:type="dxa"/>
+          </w:tcPr>
+          <w:p>
+            <w:r>
+              <w:t>GENERAR BACKUP</w:t>
+            </w:r>
+          </w:p>
+        </w:tc>
+        <w:tc>
+          <w:tcPr>
+            <w:tcW w:w="3908" w:type="dxa"/>
+          </w:tcPr>
+          <w:p>
+            <w:pPr>
+              <w:cnfStyle w:val="000000100000"/>
+            </w:pPr>
+            <w:r>
+              <w:t>ADMINISTRADOR</w:t>
+            </w:r>
+          </w:p>
+        </w:tc>
+      </w:tr>
+      <w:tr>
+        <w:trPr>
+          <w:trHeight w:val="60"/>
+        </w:trPr>
+        <w:tc>
+          <w:tcPr>
+            <w:cnfStyle w:val="001000000000"/>
+            <w:tcW w:w="5070" w:type="dxa"/>
+          </w:tcPr>
+          <w:p>
+            <w:r>
+              <w:t>REALIZAR ROLLBACK</w:t>
+            </w:r>
+          </w:p>
+        </w:tc>
+        <w:tc>
+          <w:tcPr>
+            <w:tcW w:w="3908" w:type="dxa"/>
+          </w:tcPr>
+          <w:p>
+            <w:pPr>
+              <w:cnfStyle w:val="000000000000"/>
+            </w:pPr>
+            <w:r>
+              <w:t>ADMINISTRADOR</w:t>
+            </w:r>
           </w:p>
         </w:tc>
       </w:tr>
@@ -3460,10 +3626,28 @@
       <w:bookmarkEnd w:id="26"/>
     </w:p>
     <w:p>
-      <w:r>
+      <w:pPr>
+        <w:spacing w:line="360" w:lineRule="auto"/>
+        <w:rPr>
+          <w:rFonts w:ascii="Arial" w:hAnsi="Arial" w:cs="Arial"/>
+          <w:sz w:val="24"/>
+          <w:szCs w:val="24"/>
+        </w:rPr>
+      </w:pPr>
+      <w:r>
+        <w:rPr>
+          <w:rFonts w:ascii="Arial" w:hAnsi="Arial" w:cs="Arial"/>
+          <w:sz w:val="24"/>
+          <w:szCs w:val="24"/>
+        </w:rPr>
         <w:t>En la base de requisitos encontrados se procede a identificar las clases del domi</w:t>
       </w:r>
       <w:r>
+        <w:rPr>
+          <w:rFonts w:ascii="Arial" w:hAnsi="Arial" w:cs="Arial"/>
+          <w:sz w:val="24"/>
+          <w:szCs w:val="24"/>
+        </w:rPr>
         <w:t>nio del sistema las cuales son Arancel, Autoridad, Backup, Cargo, Caso, Cita, Documento, Documento Emitido, Persona, Plantilla, Teléfono, TipoCaso, Tipo Documento, Titulo y Usuario.</w:t>
       </w:r>
     </w:p>
@@ -3569,9 +3753,30 @@
       <w:bookmarkEnd w:id="28"/>
     </w:p>
     <w:p>
-      <w:r>
+      <w:pPr>
+        <w:spacing w:line="360" w:lineRule="auto"/>
+        <w:rPr>
+          <w:rFonts w:ascii="Arial" w:hAnsi="Arial" w:cs="Arial"/>
+          <w:sz w:val="24"/>
+          <w:szCs w:val="24"/>
+        </w:rPr>
+      </w:pPr>
+      <w:r>
+        <w:rPr>
+          <w:rFonts w:ascii="Arial" w:hAnsi="Arial" w:cs="Arial"/>
+          <w:sz w:val="24"/>
+          <w:szCs w:val="24"/>
+        </w:rPr>
         <w:t>Los casos de uso del sistema fueron encontrados según los requisitos de los diferentes usuarios del sistema en la base a los datos que requieren guardar o adquirir, los cuales se detallan en el cuadro</w:t>
       </w:r>
+      <w:r>
+        <w:rPr>
+          <w:rFonts w:ascii="Arial" w:hAnsi="Arial" w:cs="Arial"/>
+          <w:sz w:val="24"/>
+          <w:szCs w:val="24"/>
+        </w:rPr>
+        <w:t>.</w:t>
+      </w:r>
     </w:p>
     <w:p>
       <w:pPr>
@@ -3596,6 +3801,267 @@
         <w:t>IDENTIFICAR ACTORES</w:t>
       </w:r>
       <w:bookmarkEnd w:id="29"/>
+    </w:p>
+    <w:p>
+      <w:pPr>
+        <w:spacing w:line="360" w:lineRule="auto"/>
+        <w:jc w:val="both"/>
+        <w:rPr>
+          <w:rFonts w:ascii="Arial" w:hAnsi="Arial" w:cs="Arial"/>
+          <w:sz w:val="24"/>
+          <w:szCs w:val="24"/>
+        </w:rPr>
+      </w:pPr>
+      <w:r>
+        <w:rPr>
+          <w:rFonts w:ascii="Arial" w:hAnsi="Arial" w:cs="Arial"/>
+          <w:sz w:val="24"/>
+          <w:szCs w:val="24"/>
+        </w:rPr>
+        <w:t xml:space="preserve">Los actores que se encontraron en el desarrollo del software se </w:t>
+      </w:r>
+      <w:proofErr w:type="gramStart"/>
+      <w:r>
+        <w:rPr>
+          <w:rFonts w:ascii="Arial" w:hAnsi="Arial" w:cs="Arial"/>
+          <w:sz w:val="24"/>
+          <w:szCs w:val="24"/>
+        </w:rPr>
+        <w:t>especifica</w:t>
+      </w:r>
+      <w:proofErr w:type="gramEnd"/>
+      <w:r>
+        <w:rPr>
+          <w:rFonts w:ascii="Arial" w:hAnsi="Arial" w:cs="Arial"/>
+          <w:sz w:val="24"/>
+          <w:szCs w:val="24"/>
+        </w:rPr>
+        <w:t xml:space="preserve"> a continuación:</w:t>
+      </w:r>
+    </w:p>
+    <w:p>
+      <w:pPr>
+        <w:pStyle w:val="Prrafodelista"/>
+        <w:numPr>
+          <w:ilvl w:val="0"/>
+          <w:numId w:val="5"/>
+        </w:numPr>
+        <w:spacing w:line="360" w:lineRule="auto"/>
+        <w:jc w:val="both"/>
+        <w:rPr>
+          <w:rFonts w:ascii="Arial" w:hAnsi="Arial" w:cs="Arial"/>
+          <w:b/>
+          <w:sz w:val="24"/>
+          <w:szCs w:val="24"/>
+        </w:rPr>
+      </w:pPr>
+      <w:r>
+        <w:rPr>
+          <w:rFonts w:ascii="Arial" w:hAnsi="Arial" w:cs="Arial"/>
+          <w:b/>
+          <w:sz w:val="24"/>
+          <w:szCs w:val="24"/>
+        </w:rPr>
+        <w:t>PERSONA</w:t>
+      </w:r>
+      <w:r>
+        <w:rPr>
+          <w:rFonts w:ascii="Arial" w:hAnsi="Arial" w:cs="Arial"/>
+          <w:b/>
+          <w:sz w:val="24"/>
+          <w:szCs w:val="24"/>
+        </w:rPr>
+        <w:t xml:space="preserve">.-  </w:t>
+      </w:r>
+      <w:r>
+        <w:rPr>
+          <w:rFonts w:ascii="Arial" w:hAnsi="Arial" w:cs="Arial"/>
+          <w:sz w:val="24"/>
+          <w:szCs w:val="24"/>
+        </w:rPr>
+        <w:t xml:space="preserve">Es la agrupación de actores, o la </w:t>
+      </w:r>
+      <w:proofErr w:type="spellStart"/>
+      <w:r>
+        <w:rPr>
+          <w:rFonts w:ascii="Arial" w:hAnsi="Arial" w:cs="Arial"/>
+          <w:sz w:val="24"/>
+          <w:szCs w:val="24"/>
+        </w:rPr>
+        <w:t>minima</w:t>
+      </w:r>
+      <w:proofErr w:type="spellEnd"/>
+      <w:r>
+        <w:rPr>
+          <w:rFonts w:ascii="Arial" w:hAnsi="Arial" w:cs="Arial"/>
+          <w:sz w:val="24"/>
+          <w:szCs w:val="24"/>
+        </w:rPr>
+        <w:t xml:space="preserve"> expresión de ellos. </w:t>
+      </w:r>
+    </w:p>
+    <w:p>
+      <w:pPr>
+        <w:pStyle w:val="Prrafodelista"/>
+        <w:numPr>
+          <w:ilvl w:val="0"/>
+          <w:numId w:val="5"/>
+        </w:numPr>
+        <w:spacing w:line="360" w:lineRule="auto"/>
+        <w:jc w:val="both"/>
+        <w:rPr>
+          <w:rFonts w:ascii="Arial" w:hAnsi="Arial" w:cs="Arial"/>
+          <w:sz w:val="24"/>
+          <w:szCs w:val="24"/>
+        </w:rPr>
+      </w:pPr>
+      <w:r>
+        <w:rPr>
+          <w:rFonts w:ascii="Arial" w:hAnsi="Arial" w:cs="Arial"/>
+          <w:b/>
+          <w:sz w:val="24"/>
+          <w:szCs w:val="24"/>
+        </w:rPr>
+        <w:t xml:space="preserve">CLIENTE.-  </w:t>
+      </w:r>
+      <w:r>
+        <w:rPr>
+          <w:rFonts w:ascii="Arial" w:hAnsi="Arial" w:cs="Arial"/>
+          <w:sz w:val="24"/>
+          <w:szCs w:val="24"/>
+        </w:rPr>
+        <w:t>Es el actor principal en el registro de las transacciones que se llevan a cabo en el sistema.</w:t>
+      </w:r>
+    </w:p>
+    <w:p>
+      <w:pPr>
+        <w:pStyle w:val="Prrafodelista"/>
+        <w:numPr>
+          <w:ilvl w:val="0"/>
+          <w:numId w:val="5"/>
+        </w:numPr>
+        <w:spacing w:line="360" w:lineRule="auto"/>
+        <w:jc w:val="both"/>
+        <w:rPr>
+          <w:rFonts w:ascii="Arial" w:hAnsi="Arial" w:cs="Arial"/>
+          <w:b/>
+          <w:sz w:val="24"/>
+          <w:szCs w:val="24"/>
+        </w:rPr>
+      </w:pPr>
+      <w:r>
+        <w:rPr>
+          <w:rFonts w:ascii="Arial" w:hAnsi="Arial" w:cs="Arial"/>
+          <w:b/>
+          <w:sz w:val="24"/>
+          <w:szCs w:val="24"/>
+        </w:rPr>
+        <w:t>SECRETARIA</w:t>
+      </w:r>
+      <w:r>
+        <w:rPr>
+          <w:rFonts w:ascii="Arial" w:hAnsi="Arial" w:cs="Arial"/>
+          <w:b/>
+          <w:sz w:val="24"/>
+          <w:szCs w:val="24"/>
+        </w:rPr>
+        <w:t xml:space="preserve">.- </w:t>
+      </w:r>
+      <w:r>
+        <w:rPr>
+          <w:rFonts w:ascii="Arial" w:hAnsi="Arial" w:cs="Arial"/>
+          <w:sz w:val="24"/>
+          <w:szCs w:val="24"/>
+        </w:rPr>
+        <w:t>Es el encargado de la recepción de archivos del abogado, al mismo tiempo tiene la función de registrar lo que este a su alcance.</w:t>
+      </w:r>
+    </w:p>
+    <w:p>
+      <w:pPr>
+        <w:pStyle w:val="Prrafodelista"/>
+        <w:numPr>
+          <w:ilvl w:val="0"/>
+          <w:numId w:val="5"/>
+        </w:numPr>
+        <w:spacing w:line="360" w:lineRule="auto"/>
+        <w:jc w:val="both"/>
+        <w:rPr>
+          <w:rFonts w:ascii="Arial" w:hAnsi="Arial" w:cs="Arial"/>
+          <w:b/>
+          <w:sz w:val="24"/>
+          <w:szCs w:val="24"/>
+        </w:rPr>
+      </w:pPr>
+      <w:r>
+        <w:rPr>
+          <w:rFonts w:ascii="Arial" w:hAnsi="Arial" w:cs="Arial"/>
+          <w:b/>
+          <w:sz w:val="24"/>
+          <w:szCs w:val="24"/>
+        </w:rPr>
+        <w:lastRenderedPageBreak/>
+        <w:t>ABOGADO</w:t>
+      </w:r>
+      <w:r>
+        <w:rPr>
+          <w:rFonts w:ascii="Arial" w:hAnsi="Arial" w:cs="Arial"/>
+          <w:b/>
+          <w:sz w:val="24"/>
+          <w:szCs w:val="24"/>
+        </w:rPr>
+        <w:t xml:space="preserve">.- </w:t>
+      </w:r>
+      <w:r>
+        <w:rPr>
+          <w:rFonts w:ascii="Arial" w:hAnsi="Arial" w:cs="Arial"/>
+          <w:sz w:val="24"/>
+          <w:szCs w:val="24"/>
+        </w:rPr>
+        <w:t>Tiene el rol fundamental en la toma de decisiones de las actividades dentro del estudio jurídico. Tales como la atención de un cliente, la apertura de un caso, o la emisión de un documento.</w:t>
+      </w:r>
+    </w:p>
+    <w:p>
+      <w:pPr>
+        <w:pStyle w:val="Prrafodelista"/>
+        <w:numPr>
+          <w:ilvl w:val="0"/>
+          <w:numId w:val="5"/>
+        </w:numPr>
+        <w:spacing w:line="360" w:lineRule="auto"/>
+        <w:jc w:val="both"/>
+        <w:rPr>
+          <w:rFonts w:ascii="Arial" w:hAnsi="Arial" w:cs="Arial"/>
+          <w:b/>
+          <w:sz w:val="24"/>
+          <w:szCs w:val="24"/>
+        </w:rPr>
+      </w:pPr>
+      <w:r>
+        <w:rPr>
+          <w:rFonts w:ascii="Arial" w:hAnsi="Arial" w:cs="Arial"/>
+          <w:b/>
+          <w:sz w:val="24"/>
+          <w:szCs w:val="24"/>
+        </w:rPr>
+        <w:t>ADMINISTRADOR</w:t>
+      </w:r>
+      <w:r>
+        <w:rPr>
+          <w:rFonts w:ascii="Arial" w:hAnsi="Arial" w:cs="Arial"/>
+          <w:b/>
+          <w:sz w:val="24"/>
+          <w:szCs w:val="24"/>
+        </w:rPr>
+        <w:t xml:space="preserve">.- </w:t>
+      </w:r>
+      <w:r>
+        <w:rPr>
+          <w:rFonts w:ascii="Arial" w:hAnsi="Arial" w:cs="Arial"/>
+          <w:sz w:val="24"/>
+          <w:szCs w:val="24"/>
+        </w:rPr>
+        <w:t>El administrador tiene el rol de administrar el sistema siendo la única persona que tiene acceso a sistema.</w:t>
+      </w:r>
     </w:p>
     <w:p>
       <w:pPr>
@@ -3695,6 +4161,7 @@
         <w:jc w:val="both"/>
         <w:rPr>
           <w:rFonts w:ascii="Arial" w:hAnsi="Arial" w:cs="Arial"/>
+          <w:b w:val="0"/>
           <w:sz w:val="24"/>
           <w:szCs w:val="24"/>
         </w:rPr>
@@ -3707,29 +4174,85 @@
           <w:sz w:val="24"/>
           <w:szCs w:val="24"/>
         </w:rPr>
+        <w:t>DIAGRAMA GENERAL DEL MODELO DE CASO DE USO</w:t>
+      </w:r>
+      <w:bookmarkEnd w:id="33"/>
+    </w:p>
+    <w:p>
+      <w:pPr>
+        <w:ind w:left="-993"/>
+      </w:pPr>
+      <w:r>
+        <w:rPr>
+          <w:noProof/>
+          <w:lang w:eastAsia="es-MX"/>
+        </w:rPr>
+        <w:drawing>
+          <wp:inline distT="0" distB="0" distL="0" distR="0">
+            <wp:extent cx="6864827" cy="5537448"/>
+            <wp:effectExtent l="0" t="0" r="0" b="0"/>
+            <wp:docPr id="1" name="Imagen 1"/>
+            <wp:cNvGraphicFramePr>
+              <a:graphicFrameLocks xmlns:a="http://schemas.openxmlformats.org/drawingml/2006/main" noChangeAspect="1"/>
+            </wp:cNvGraphicFramePr>
+            <a:graphic xmlns:a="http://schemas.openxmlformats.org/drawingml/2006/main">
+              <a:graphicData uri="http://schemas.openxmlformats.org/drawingml/2006/picture">
+                <pic:pic xmlns:pic="http://schemas.openxmlformats.org/drawingml/2006/picture">
+                  <pic:nvPicPr>
+                    <pic:cNvPr id="0" name="Picture 1"/>
+                    <pic:cNvPicPr>
+                      <a:picLocks noChangeAspect="1" noChangeArrowheads="1"/>
+                    </pic:cNvPicPr>
+                  </pic:nvPicPr>
+                  <pic:blipFill>
+                    <a:blip r:embed="rId9" cstate="print"/>
+                    <a:srcRect/>
+                    <a:stretch>
+                      <a:fillRect/>
+                    </a:stretch>
+                  </pic:blipFill>
+                  <pic:spPr bwMode="auto">
+                    <a:xfrm>
+                      <a:off x="0" y="0"/>
+                      <a:ext cx="6868767" cy="5540626"/>
+                    </a:xfrm>
+                    <a:prstGeom prst="rect">
+                      <a:avLst/>
+                    </a:prstGeom>
+                    <a:noFill/>
+                    <a:ln w="9525">
+                      <a:noFill/>
+                      <a:miter lim="800000"/>
+                      <a:headEnd/>
+                      <a:tailEnd/>
+                    </a:ln>
+                  </pic:spPr>
+                </pic:pic>
+              </a:graphicData>
+            </a:graphic>
+          </wp:inline>
+        </w:drawing>
+      </w:r>
+    </w:p>
+    <w:p>
+      <w:pPr>
+        <w:pStyle w:val="Ttulo1"/>
+        <w:spacing w:line="360" w:lineRule="auto"/>
+        <w:jc w:val="both"/>
+        <w:rPr>
+          <w:rFonts w:ascii="Arial" w:hAnsi="Arial" w:cs="Arial"/>
+          <w:sz w:val="24"/>
+          <w:szCs w:val="24"/>
+        </w:rPr>
+      </w:pPr>
+      <w:bookmarkStart w:id="34" w:name="_Toc392552512"/>
+      <w:r>
+        <w:rPr>
+          <w:rFonts w:ascii="Arial" w:hAnsi="Arial" w:cs="Arial"/>
+          <w:sz w:val="24"/>
+          <w:szCs w:val="24"/>
+        </w:rPr>
         <w:lastRenderedPageBreak/>
-        <w:t>DIAGRAMA GENERAL DEL MODELO DE CASO DE USO</w:t>
-      </w:r>
-      <w:bookmarkEnd w:id="33"/>
-    </w:p>
-    <w:p>
-      <w:pPr>
-        <w:pStyle w:val="Ttulo1"/>
-        <w:spacing w:line="360" w:lineRule="auto"/>
-        <w:jc w:val="both"/>
-        <w:rPr>
-          <w:rFonts w:ascii="Arial" w:hAnsi="Arial" w:cs="Arial"/>
-          <w:sz w:val="24"/>
-          <w:szCs w:val="24"/>
-        </w:rPr>
-      </w:pPr>
-      <w:bookmarkStart w:id="34" w:name="_Toc392552512"/>
-      <w:r>
-        <w:rPr>
-          <w:rFonts w:ascii="Arial" w:hAnsi="Arial" w:cs="Arial"/>
-          <w:sz w:val="24"/>
-          <w:szCs w:val="24"/>
-        </w:rPr>
         <w:t>CAPITULO IV</w:t>
       </w:r>
       <w:bookmarkEnd w:id="34"/>
@@ -4125,8 +4648,8 @@
       <w:bookmarkEnd w:id="47"/>
     </w:p>
     <w:sectPr>
-      <w:headerReference w:type="default" r:id="rId9"/>
-      <w:footerReference w:type="default" r:id="rId10"/>
+      <w:headerReference w:type="default" r:id="rId10"/>
+      <w:footerReference w:type="default" r:id="rId11"/>
       <w:pgSz w:w="12240" w:h="15840" w:code="1"/>
       <w:pgMar w:top="1418" w:right="1701" w:bottom="1418" w:left="1701" w:header="709" w:footer="709" w:gutter="0"/>
       <w:cols w:space="708"/>
@@ -4198,7 +4721,7 @@
                         <w:noProof/>
                         <w:color w:val="FFFFFF" w:themeColor="background1"/>
                       </w:rPr>
-                      <w:t>7</w:t>
+                      <w:t>8</w:t>
                     </w:r>
                   </w:fldSimple>
                 </w:p>
@@ -4254,16 +4777,16 @@
 <file path=word/numbering.xml><?xml version="1.0" encoding="utf-8"?>
 <w:numbering xmlns:ve="http://schemas.openxmlformats.org/markup-compatibility/2006" xmlns:o="urn:schemas-microsoft-com:office:office" xmlns:r="http://schemas.openxmlformats.org/officeDocument/2006/relationships" xmlns:m="http://schemas.openxmlformats.org/officeDocument/2006/math" xmlns:v="urn:schemas-microsoft-com:vml" xmlns:wp="http://schemas.openxmlformats.org/drawingml/2006/wordprocessingDrawing" xmlns:w10="urn:schemas-microsoft-com:office:word" xmlns:w="http://schemas.openxmlformats.org/wordprocessingml/2006/main" xmlns:wne="http://schemas.microsoft.com/office/word/2006/wordml">
   <w:abstractNum w:abstractNumId="0">
-    <w:nsid w:val="2F3958FA"/>
+    <w:nsid w:val="239A71DA"/>
     <w:multiLevelType w:val="hybridMultilevel"/>
-    <w:tmpl w:val="AA200214"/>
+    <w:tmpl w:val="34F86B78"/>
     <w:lvl w:ilvl="0" w:tplc="080A0001">
       <w:start w:val="1"/>
       <w:numFmt w:val="bullet"/>
       <w:lvlText w:val=""/>
       <w:lvlJc w:val="left"/>
       <w:pPr>
-        <w:ind w:left="1423" w:hanging="360"/>
+        <w:ind w:left="720" w:hanging="360"/>
       </w:pPr>
       <w:rPr>
         <w:rFonts w:ascii="Symbol" w:hAnsi="Symbol" w:hint="default"/>
@@ -4275,7 +4798,7 @@
       <w:lvlText w:val="o"/>
       <w:lvlJc w:val="left"/>
       <w:pPr>
-        <w:ind w:left="2143" w:hanging="360"/>
+        <w:ind w:left="1440" w:hanging="360"/>
       </w:pPr>
       <w:rPr>
         <w:rFonts w:ascii="Courier New" w:hAnsi="Courier New" w:cs="Courier New" w:hint="default"/>
@@ -4287,7 +4810,7 @@
       <w:lvlText w:val=""/>
       <w:lvlJc w:val="left"/>
       <w:pPr>
-        <w:ind w:left="2863" w:hanging="360"/>
+        <w:ind w:left="2160" w:hanging="360"/>
       </w:pPr>
       <w:rPr>
         <w:rFonts w:ascii="Wingdings" w:hAnsi="Wingdings" w:hint="default"/>
@@ -4299,7 +4822,7 @@
       <w:lvlText w:val=""/>
       <w:lvlJc w:val="left"/>
       <w:pPr>
-        <w:ind w:left="3583" w:hanging="360"/>
+        <w:ind w:left="2880" w:hanging="360"/>
       </w:pPr>
       <w:rPr>
         <w:rFonts w:ascii="Symbol" w:hAnsi="Symbol" w:hint="default"/>
@@ -4311,7 +4834,7 @@
       <w:lvlText w:val="o"/>
       <w:lvlJc w:val="left"/>
       <w:pPr>
-        <w:ind w:left="4303" w:hanging="360"/>
+        <w:ind w:left="3600" w:hanging="360"/>
       </w:pPr>
       <w:rPr>
         <w:rFonts w:ascii="Courier New" w:hAnsi="Courier New" w:cs="Courier New" w:hint="default"/>
@@ -4323,7 +4846,7 @@
       <w:lvlText w:val=""/>
       <w:lvlJc w:val="left"/>
       <w:pPr>
-        <w:ind w:left="5023" w:hanging="360"/>
+        <w:ind w:left="4320" w:hanging="360"/>
       </w:pPr>
       <w:rPr>
         <w:rFonts w:ascii="Wingdings" w:hAnsi="Wingdings" w:hint="default"/>
@@ -4335,7 +4858,7 @@
       <w:lvlText w:val=""/>
       <w:lvlJc w:val="left"/>
       <w:pPr>
-        <w:ind w:left="5743" w:hanging="360"/>
+        <w:ind w:left="5040" w:hanging="360"/>
       </w:pPr>
       <w:rPr>
         <w:rFonts w:ascii="Symbol" w:hAnsi="Symbol" w:hint="default"/>
@@ -4347,7 +4870,7 @@
       <w:lvlText w:val="o"/>
       <w:lvlJc w:val="left"/>
       <w:pPr>
-        <w:ind w:left="6463" w:hanging="360"/>
+        <w:ind w:left="5760" w:hanging="360"/>
       </w:pPr>
       <w:rPr>
         <w:rFonts w:ascii="Courier New" w:hAnsi="Courier New" w:cs="Courier New" w:hint="default"/>
@@ -4359,7 +4882,7 @@
       <w:lvlText w:val=""/>
       <w:lvlJc w:val="left"/>
       <w:pPr>
-        <w:ind w:left="7183" w:hanging="360"/>
+        <w:ind w:left="6480" w:hanging="360"/>
       </w:pPr>
       <w:rPr>
         <w:rFonts w:ascii="Wingdings" w:hAnsi="Wingdings" w:hint="default"/>
@@ -4367,6 +4890,119 @@
     </w:lvl>
   </w:abstractNum>
   <w:abstractNum w:abstractNumId="1">
+    <w:nsid w:val="2F3958FA"/>
+    <w:multiLevelType w:val="hybridMultilevel"/>
+    <w:tmpl w:val="AA200214"/>
+    <w:lvl w:ilvl="0" w:tplc="080A0001">
+      <w:start w:val="1"/>
+      <w:numFmt w:val="bullet"/>
+      <w:lvlText w:val=""/>
+      <w:lvlJc w:val="left"/>
+      <w:pPr>
+        <w:ind w:left="1423" w:hanging="360"/>
+      </w:pPr>
+      <w:rPr>
+        <w:rFonts w:ascii="Symbol" w:hAnsi="Symbol" w:hint="default"/>
+      </w:rPr>
+    </w:lvl>
+    <w:lvl w:ilvl="1" w:tplc="080A0003" w:tentative="1">
+      <w:start w:val="1"/>
+      <w:numFmt w:val="bullet"/>
+      <w:lvlText w:val="o"/>
+      <w:lvlJc w:val="left"/>
+      <w:pPr>
+        <w:ind w:left="2143" w:hanging="360"/>
+      </w:pPr>
+      <w:rPr>
+        <w:rFonts w:ascii="Courier New" w:hAnsi="Courier New" w:cs="Courier New" w:hint="default"/>
+      </w:rPr>
+    </w:lvl>
+    <w:lvl w:ilvl="2" w:tplc="080A0005" w:tentative="1">
+      <w:start w:val="1"/>
+      <w:numFmt w:val="bullet"/>
+      <w:lvlText w:val=""/>
+      <w:lvlJc w:val="left"/>
+      <w:pPr>
+        <w:ind w:left="2863" w:hanging="360"/>
+      </w:pPr>
+      <w:rPr>
+        <w:rFonts w:ascii="Wingdings" w:hAnsi="Wingdings" w:hint="default"/>
+      </w:rPr>
+    </w:lvl>
+    <w:lvl w:ilvl="3" w:tplc="080A0001" w:tentative="1">
+      <w:start w:val="1"/>
+      <w:numFmt w:val="bullet"/>
+      <w:lvlText w:val=""/>
+      <w:lvlJc w:val="left"/>
+      <w:pPr>
+        <w:ind w:left="3583" w:hanging="360"/>
+      </w:pPr>
+      <w:rPr>
+        <w:rFonts w:ascii="Symbol" w:hAnsi="Symbol" w:hint="default"/>
+      </w:rPr>
+    </w:lvl>
+    <w:lvl w:ilvl="4" w:tplc="080A0003" w:tentative="1">
+      <w:start w:val="1"/>
+      <w:numFmt w:val="bullet"/>
+      <w:lvlText w:val="o"/>
+      <w:lvlJc w:val="left"/>
+      <w:pPr>
+        <w:ind w:left="4303" w:hanging="360"/>
+      </w:pPr>
+      <w:rPr>
+        <w:rFonts w:ascii="Courier New" w:hAnsi="Courier New" w:cs="Courier New" w:hint="default"/>
+      </w:rPr>
+    </w:lvl>
+    <w:lvl w:ilvl="5" w:tplc="080A0005" w:tentative="1">
+      <w:start w:val="1"/>
+      <w:numFmt w:val="bullet"/>
+      <w:lvlText w:val=""/>
+      <w:lvlJc w:val="left"/>
+      <w:pPr>
+        <w:ind w:left="5023" w:hanging="360"/>
+      </w:pPr>
+      <w:rPr>
+        <w:rFonts w:ascii="Wingdings" w:hAnsi="Wingdings" w:hint="default"/>
+      </w:rPr>
+    </w:lvl>
+    <w:lvl w:ilvl="6" w:tplc="080A0001" w:tentative="1">
+      <w:start w:val="1"/>
+      <w:numFmt w:val="bullet"/>
+      <w:lvlText w:val=""/>
+      <w:lvlJc w:val="left"/>
+      <w:pPr>
+        <w:ind w:left="5743" w:hanging="360"/>
+      </w:pPr>
+      <w:rPr>
+        <w:rFonts w:ascii="Symbol" w:hAnsi="Symbol" w:hint="default"/>
+      </w:rPr>
+    </w:lvl>
+    <w:lvl w:ilvl="7" w:tplc="080A0003" w:tentative="1">
+      <w:start w:val="1"/>
+      <w:numFmt w:val="bullet"/>
+      <w:lvlText w:val="o"/>
+      <w:lvlJc w:val="left"/>
+      <w:pPr>
+        <w:ind w:left="6463" w:hanging="360"/>
+      </w:pPr>
+      <w:rPr>
+        <w:rFonts w:ascii="Courier New" w:hAnsi="Courier New" w:cs="Courier New" w:hint="default"/>
+      </w:rPr>
+    </w:lvl>
+    <w:lvl w:ilvl="8" w:tplc="080A0005" w:tentative="1">
+      <w:start w:val="1"/>
+      <w:numFmt w:val="bullet"/>
+      <w:lvlText w:val=""/>
+      <w:lvlJc w:val="left"/>
+      <w:pPr>
+        <w:ind w:left="7183" w:hanging="360"/>
+      </w:pPr>
+      <w:rPr>
+        <w:rFonts w:ascii="Wingdings" w:hAnsi="Wingdings" w:hint="default"/>
+      </w:rPr>
+    </w:lvl>
+  </w:abstractNum>
+  <w:abstractNum w:abstractNumId="2">
     <w:nsid w:val="44C6269D"/>
     <w:multiLevelType w:val="hybridMultilevel"/>
     <w:tmpl w:val="43B043D6"/>
@@ -4452,7 +5088,7 @@
       </w:pPr>
     </w:lvl>
   </w:abstractNum>
-  <w:abstractNum w:abstractNumId="2">
+  <w:abstractNum w:abstractNumId="3">
     <w:nsid w:val="487C00CC"/>
     <w:multiLevelType w:val="hybridMultilevel"/>
     <w:tmpl w:val="6E007122"/>
@@ -4538,7 +5174,7 @@
       </w:pPr>
     </w:lvl>
   </w:abstractNum>
-  <w:abstractNum w:abstractNumId="3">
+  <w:abstractNum w:abstractNumId="4">
     <w:nsid w:val="7D4D499F"/>
     <w:multiLevelType w:val="hybridMultilevel"/>
     <w:tmpl w:val="1ECC037A"/>
@@ -4625,15 +5261,18 @@
     </w:lvl>
   </w:abstractNum>
   <w:num w:numId="1">
+    <w:abstractNumId w:val="2"/>
+  </w:num>
+  <w:num w:numId="2">
+    <w:abstractNumId w:val="3"/>
+  </w:num>
+  <w:num w:numId="3">
+    <w:abstractNumId w:val="4"/>
+  </w:num>
+  <w:num w:numId="4">
     <w:abstractNumId w:val="1"/>
   </w:num>
-  <w:num w:numId="2">
-    <w:abstractNumId w:val="2"/>
-  </w:num>
-  <w:num w:numId="3">
-    <w:abstractNumId w:val="3"/>
-  </w:num>
-  <w:num w:numId="4">
+  <w:num w:numId="5">
     <w:abstractNumId w:val="0"/>
   </w:num>
 </w:numbering>
@@ -5579,7 +6218,7 @@
 </file>
 
 <file path=customXml/itemProps1.xml><?xml version="1.0" encoding="utf-8"?>
-<ds:datastoreItem xmlns:ds="http://schemas.openxmlformats.org/officeDocument/2006/customXml" ds:itemID="{3A1EAB32-A27A-444E-BD47-C22CF6278BF6}">
+<ds:datastoreItem xmlns:ds="http://schemas.openxmlformats.org/officeDocument/2006/customXml" ds:itemID="{69B2546C-47A3-4928-8115-DC74EA237629}">
   <ds:schemaRefs>
     <ds:schemaRef ds:uri="http://schemas.openxmlformats.org/officeDocument/2006/bibliography"/>
   </ds:schemaRefs>

</xml_diff>